<commit_message>
added koiahk doxologies 3-5
</commit_message>
<xml_diff>
--- a/Doxologies/10 Koiahk 3.docx
+++ b/Doxologies/10 Koiahk 3.docx
@@ -1,12 +1,12 @@
 
 <file path=word/document.xml><?xml version="1.0" encoding="utf-8"?>
-<w:document xmlns:ve="http://schemas.openxmlformats.org/markup-compatibility/2006" xmlns:o="urn:schemas-microsoft-com:office:office" xmlns:r="http://schemas.openxmlformats.org/officeDocument/2006/relationships" xmlns:m="http://schemas.openxmlformats.org/officeDocument/2006/math" xmlns:v="urn:schemas-microsoft-com:vml" xmlns:wp="http://schemas.openxmlformats.org/drawingml/2006/wordprocessingDrawing" xmlns:w10="urn:schemas-microsoft-com:office:word" xmlns:w="http://schemas.openxmlformats.org/wordprocessingml/2006/main" xmlns:wne="http://schemas.microsoft.com/office/word/2006/wordml">
+<w:document xmlns:wpc="http://schemas.microsoft.com/office/word/2010/wordprocessingCanvas" xmlns:mc="http://schemas.openxmlformats.org/markup-compatibility/2006" xmlns:o="urn:schemas-microsoft-com:office:office" xmlns:r="http://schemas.openxmlformats.org/officeDocument/2006/relationships" xmlns:m="http://schemas.openxmlformats.org/officeDocument/2006/math" xmlns:v="urn:schemas-microsoft-com:vml" xmlns:wp14="http://schemas.microsoft.com/office/word/2010/wordprocessingDrawing" xmlns:wp="http://schemas.openxmlformats.org/drawingml/2006/wordprocessingDrawing" xmlns:w10="urn:schemas-microsoft-com:office:word" xmlns:w="http://schemas.openxmlformats.org/wordprocessingml/2006/main" xmlns:w14="http://schemas.microsoft.com/office/word/2010/wordml" xmlns:wpg="http://schemas.microsoft.com/office/word/2010/wordprocessingGroup" xmlns:wpi="http://schemas.microsoft.com/office/word/2010/wordprocessingInk" xmlns:wne="http://schemas.microsoft.com/office/word/2006/wordml" xmlns:wps="http://schemas.microsoft.com/office/word/2010/wordprocessingShape" mc:Ignorable="w14 wp14">
   <w:body>
     <w:tbl>
       <w:tblPr>
         <w:tblStyle w:val="TableGrid"/>
         <w:tblW w:w="3354" w:type="pct"/>
-        <w:tblLook w:val="0420"/>
+        <w:tblLook w:val="0420" w:firstRow="1" w:lastRow="0" w:firstColumn="0" w:lastColumn="0" w:noHBand="0" w:noVBand="1"/>
       </w:tblPr>
       <w:tblGrid>
         <w:gridCol w:w="3171"/>
@@ -70,18 +70,63 @@
             <w:pPr>
               <w:pStyle w:val="CopticHangingVerse"/>
             </w:pPr>
+            <w:r>
+              <w:t>Ⲅⲁⲃⲣⲓⲏⲗ ⲛⲓⲁⲅⲅⲉⲗⲟⲥ:</w:t>
+            </w:r>
+          </w:p>
+          <w:p>
+            <w:pPr>
+              <w:pStyle w:val="CopticHangingVerse"/>
+            </w:pPr>
+            <w:r>
+              <w:t>ⲁϥϩⲓϣⲉⲛⲛⲟⲩϥⲓ ⲛ̀ϯⲡⲁⲣⲑⲉⲛⲟⲥ:</w:t>
+            </w:r>
+          </w:p>
+          <w:p>
+            <w:pPr>
+              <w:pStyle w:val="CopticHangingVerse"/>
+            </w:pPr>
+            <w:r>
+              <w:t>ⲁϥⲉⲣϩⲏⲧⲥ ⲙ̀ⲡⲓⲁⲥⲡⲁⲥⲙⲟⲥ:</w:t>
+            </w:r>
+          </w:p>
+          <w:p>
+            <w:pPr>
+              <w:pStyle w:val="CopticHangingVerse"/>
+            </w:pPr>
+            <w:r>
+              <w:t>ϫⲉ ⲭⲉⲣⲉ ⲑⲏⲉⲑⲙⲉϩ ⲛ̀ϩ̀ⲙⲟⲧ.</w:t>
+            </w:r>
           </w:p>
         </w:tc>
         <w:tc>
           <w:tcPr>
             <w:tcW w:w="1242" w:type="pct"/>
           </w:tcPr>
+          <w:p>
+            <w:r>
+              <w:t>Gabriel the angel</w:t>
+            </w:r>
+          </w:p>
+          <w:p>
+            <w:r>
+              <w:t>Announced to the Virgin</w:t>
+            </w:r>
+          </w:p>
+          <w:p>
+            <w:r>
+              <w:t>And greeted her saying,</w:t>
+            </w:r>
+          </w:p>
           <w:p>
             <w:pPr>
               <w:rPr>
                 <w:rFonts w:ascii="Arial Unicode MS" w:eastAsia="Arial Unicode MS" w:hAnsi="Arial Unicode MS" w:cs="Arial Unicode MS"/>
               </w:rPr>
             </w:pPr>
+            <w:r>
+              <w:t>“Hail to you O full of grace!”</w:t>
+            </w:r>
           </w:p>
         </w:tc>
         <w:tc>
@@ -92,6 +137,33 @@
             <w:pPr>
               <w:pStyle w:val="EngHangEnd"/>
             </w:pPr>
+            <w:r>
+              <w:t>Gabriel the Angel,</w:t>
+            </w:r>
+          </w:p>
+          <w:p>
+            <w:pPr>
+              <w:pStyle w:val="EngHangEnd"/>
+            </w:pPr>
+            <w:r>
+              <w:t>Announced to the Virgin,</w:t>
+            </w:r>
+          </w:p>
+          <w:p>
+            <w:pPr>
+              <w:pStyle w:val="EngHangEnd"/>
+            </w:pPr>
+            <w:r>
+              <w:t>After greeting her saying,</w:t>
+            </w:r>
+          </w:p>
+          <w:p>
+            <w:pPr>
+              <w:pStyle w:val="EngHangEnd"/>
+            </w:pPr>
+            <w:r>
+              <w:t>“Hail to you, O full of grace!”</w:t>
+            </w:r>
           </w:p>
         </w:tc>
         <w:tc>
@@ -114,13 +186,67 @@
             <w:pPr>
               <w:pStyle w:val="CopticHangingVerse"/>
             </w:pPr>
+            <w:r>
+              <w:t>Ⲉⲧⲁⲥⲥⲱⲧⲉⲙ ⲉ̀ⲧⲉϥⲥ̀ⲙⲏ:</w:t>
+            </w:r>
+          </w:p>
+          <w:p>
+            <w:pPr>
+              <w:pStyle w:val="CopticHangingVerse"/>
+            </w:pPr>
+            <w:r>
+              <w:t>ⲛ̀ϫⲉ ϯⲁ̀ⲗⲟⲩ ⲛ̀ⲥⲉⲙⲛⲉ:</w:t>
+            </w:r>
+          </w:p>
+          <w:p>
+            <w:pPr>
+              <w:pStyle w:val="CopticHangingVerse"/>
+            </w:pPr>
+            <w:r>
+              <w:t>ⲁⲥⲉⲣⲟⲩⲱ̀ ϧⲉⲛ ⲟⲩⲙⲉⲧⲥⲁⲃⲉ:</w:t>
+            </w:r>
+          </w:p>
+          <w:p>
+            <w:pPr>
+              <w:pStyle w:val="CopticHangingVerse"/>
+            </w:pPr>
+            <w:r>
+              <w:t>ⲟⲩⲟϩ ⲁⲥⲙⲟⲕⲙⲉⲕ ϫⲉ ⲟⲩⲡⲉ ⲫⲁⲓ.</w:t>
+            </w:r>
           </w:p>
         </w:tc>
         <w:tc>
           <w:tcPr>
             <w:tcW w:w="1242" w:type="pct"/>
           </w:tcPr>
-          <w:p/>
+          <w:p>
+            <w:r>
+              <w:t>When the chaste child</w:t>
+            </w:r>
+          </w:p>
+          <w:p>
+            <w:r>
+              <w:t>Heard his voice,</w:t>
+            </w:r>
+          </w:p>
+          <w:p>
+            <w:r>
+              <w:t>She responded in wisdom,</w:t>
+            </w:r>
+          </w:p>
+          <w:p>
+            <w:r>
+              <w:t>“</w:t>
+            </w:r>
+            <w:proofErr w:type="gramStart"/>
+            <w:r>
+              <w:t>what</w:t>
+            </w:r>
+            <w:proofErr w:type="gramEnd"/>
+            <w:r>
+              <w:t xml:space="preserve"> can this be?”</w:t>
+            </w:r>
+          </w:p>
         </w:tc>
         <w:tc>
           <w:tcPr>
@@ -130,6 +256,33 @@
             <w:pPr>
               <w:pStyle w:val="EngHangEnd"/>
             </w:pPr>
+            <w:r>
+              <w:t>When the chaste young woman</w:t>
+            </w:r>
+          </w:p>
+          <w:p>
+            <w:pPr>
+              <w:pStyle w:val="EngHangEnd"/>
+            </w:pPr>
+            <w:r>
+              <w:t>Heard his voice,</w:t>
+            </w:r>
+          </w:p>
+          <w:p>
+            <w:pPr>
+              <w:pStyle w:val="EngHangEnd"/>
+            </w:pPr>
+            <w:r>
+              <w:t>She responded wisely,</w:t>
+            </w:r>
+          </w:p>
+          <w:p>
+            <w:pPr>
+              <w:pStyle w:val="EngHangEnd"/>
+            </w:pPr>
+            <w:r>
+              <w:t>“What manner of greeting is this?”</w:t>
+            </w:r>
           </w:p>
         </w:tc>
         <w:tc>
@@ -152,13 +305,59 @@
             <w:pPr>
               <w:pStyle w:val="CopticHangingVerse"/>
             </w:pPr>
+            <w:r>
+              <w:t>Ⲡⲉϫⲁϥ ⲙⲁⲥ ⲛ̀ϫⲉ ⲛⲓⲁⲅⲅⲉⲗⲟⲥ:</w:t>
+            </w:r>
+          </w:p>
+          <w:p>
+            <w:pPr>
+              <w:pStyle w:val="CopticHangingVerse"/>
+            </w:pPr>
+            <w:r>
+              <w:t>ⲡⲓϣⲁϩ ⲛ̀ⲭ̀ⲣⲱⲙ ⲛ̀ⲁ̀ⲥⲱⲙⲁⲧⲟⲥ:</w:t>
+            </w:r>
+          </w:p>
+          <w:p>
+            <w:pPr>
+              <w:pStyle w:val="CopticHangingVerse"/>
+            </w:pPr>
+            <w:r>
+              <w:t>ϫⲉ ⲧⲁϭⲟⲓⲥ ⲙ̀ⲡⲁⲣⲑⲉⲛⲟⲥ:</w:t>
+            </w:r>
+          </w:p>
+          <w:p>
+            <w:pPr>
+              <w:pStyle w:val="CopticHangingVerse"/>
+            </w:pPr>
+            <w:r>
+              <w:t>ⲡⲉⲕ ⲡⲉⲙⲁϣϫ ⲥⲱⲧⲉⲙ ⲉ̀ⲣⲟⲓ.</w:t>
+            </w:r>
           </w:p>
         </w:tc>
         <w:tc>
           <w:tcPr>
             <w:tcW w:w="1242" w:type="pct"/>
           </w:tcPr>
-          <w:p/>
+          <w:p>
+            <w:r>
+              <w:t>The angel said to her,</w:t>
+            </w:r>
+          </w:p>
+          <w:p>
+            <w:r>
+              <w:t>He who is of incorporeal fire,</w:t>
+            </w:r>
+          </w:p>
+          <w:p>
+            <w:r>
+              <w:t>“O my Lady the Virgin,</w:t>
+            </w:r>
+          </w:p>
+          <w:p>
+            <w:r>
+              <w:t>Incline your ear and hear me.”</w:t>
+            </w:r>
+          </w:p>
         </w:tc>
         <w:tc>
           <w:tcPr>
@@ -168,6 +367,33 @@
             <w:pPr>
               <w:pStyle w:val="EngHangEnd"/>
             </w:pPr>
+            <w:r>
+              <w:t>The angel, who is of</w:t>
+            </w:r>
+          </w:p>
+          <w:p>
+            <w:pPr>
+              <w:pStyle w:val="EngHangEnd"/>
+            </w:pPr>
+            <w:r>
+              <w:t>Incorporeal fire said to her,</w:t>
+            </w:r>
+          </w:p>
+          <w:p>
+            <w:pPr>
+              <w:pStyle w:val="EngHangEnd"/>
+            </w:pPr>
+            <w:r>
+              <w:t>“O my Lad, the Virgin,</w:t>
+            </w:r>
+          </w:p>
+          <w:p>
+            <w:pPr>
+              <w:pStyle w:val="EngHangEnd"/>
+            </w:pPr>
+            <w:r>
+              <w:t>Incline your ear and hear me.</w:t>
+            </w:r>
           </w:p>
         </w:tc>
         <w:tc>
@@ -190,13 +416,61 @@
             <w:pPr>
               <w:pStyle w:val="CopticHangingVerse"/>
             </w:pPr>
+            <w:r>
+              <w:t>Ⲙⲡⲉⲣⲉⲣϩⲟϯ ⲟⲩⲇⲉ ⲙ̀ⲡⲉⲣⲕⲓⲙ:</w:t>
+            </w:r>
+          </w:p>
+          <w:p>
+            <w:pPr>
+              <w:pStyle w:val="CopticHangingVerse"/>
+            </w:pPr>
+            <w:r>
+              <w:t>Ⲙⲁⲣⲓⲁ̀ ⲧ̀ϣⲉⲣⲓ ⲛ̀Ⲓⲱⲁⲕⲓⲙ:</w:t>
+            </w:r>
+          </w:p>
+          <w:p>
+            <w:pPr>
+              <w:pStyle w:val="CopticHangingVerse"/>
+            </w:pPr>
+            <w:r>
+              <w:lastRenderedPageBreak/>
+              <w:t>Ⲡⲟ̄ⲥ̄ Ⲫϯ ⲛ̀Ⲛⲓⲥⲉⲣⲁⲫⲓⲙ:</w:t>
+            </w:r>
+          </w:p>
+          <w:p>
+            <w:pPr>
+              <w:pStyle w:val="CopticHangingVerse"/>
+            </w:pPr>
+            <w:r>
+              <w:t>ⲁϥⲥⲱⲧⲡ ⲙ̀ⲙⲟ ⲉⲩⲙⲁⲛ̀ϣⲱⲡⲓ ⲛⲁϥ.</w:t>
+            </w:r>
           </w:p>
         </w:tc>
         <w:tc>
           <w:tcPr>
             <w:tcW w:w="1242" w:type="pct"/>
           </w:tcPr>
-          <w:p/>
+          <w:p>
+            <w:r>
+              <w:lastRenderedPageBreak/>
+              <w:t>“Do not fear or tremble,</w:t>
+            </w:r>
+          </w:p>
+          <w:p>
+            <w:r>
+              <w:t>O Mary daughter of Joachim:</w:t>
+            </w:r>
+          </w:p>
+          <w:p>
+            <w:r>
+              <w:t>The Lord God of the seraphim,</w:t>
+            </w:r>
+          </w:p>
+          <w:p>
+            <w:r>
+              <w:t>Chose you as His dwelling.”</w:t>
+            </w:r>
+          </w:p>
         </w:tc>
         <w:tc>
           <w:tcPr>
@@ -206,6 +480,34 @@
             <w:pPr>
               <w:pStyle w:val="EngHangEnd"/>
             </w:pPr>
+            <w:r>
+              <w:t>Do not be fearful, nor tremble,</w:t>
+            </w:r>
+          </w:p>
+          <w:p>
+            <w:pPr>
+              <w:pStyle w:val="EngHangEnd"/>
+            </w:pPr>
+            <w:r>
+              <w:lastRenderedPageBreak/>
+              <w:t>O Mary, daughter of Joachim,</w:t>
+            </w:r>
+          </w:p>
+          <w:p>
+            <w:pPr>
+              <w:pStyle w:val="EngHangEnd"/>
+            </w:pPr>
+            <w:r>
+              <w:t>The Lord God of the seraphim</w:t>
+            </w:r>
+          </w:p>
+          <w:p>
+            <w:pPr>
+              <w:pStyle w:val="EngHangEnd"/>
+            </w:pPr>
+            <w:r>
+              <w:t>Has chosen you as His dwelling.</w:t>
+            </w:r>
           </w:p>
         </w:tc>
         <w:tc>
@@ -228,6 +530,34 @@
             <w:pPr>
               <w:pStyle w:val="CopticHangingVerse"/>
             </w:pPr>
+            <w:r>
+              <w:lastRenderedPageBreak/>
+              <w:t>Ⲁⲗⲏⲑⲱⲥ ⲧⲉⲣⲁⲉⲣⲃⲟⲕⲓ:</w:t>
+            </w:r>
+          </w:p>
+          <w:p>
+            <w:pPr>
+              <w:pStyle w:val="CopticHangingVerse"/>
+            </w:pPr>
+            <w:r>
+              <w:t>ⲙ̀ⲡⲓⲗⲟⲅⲟⲥ ⲉ̀ⲧⲁϥⲉⲣϩⲏⲕⲓ:</w:t>
+            </w:r>
+          </w:p>
+          <w:p>
+            <w:pPr>
+              <w:pStyle w:val="CopticHangingVerse"/>
+            </w:pPr>
+            <w:r>
+              <w:t>ⲉⲑⲃⲏⲧⲉⲛ ⲁⲛⲟⲛ ϧⲁ ⲛⲓϩⲏⲕⲓ:</w:t>
+            </w:r>
+          </w:p>
+          <w:p>
+            <w:pPr>
+              <w:pStyle w:val="CopticHangingVerse"/>
+            </w:pPr>
+            <w:r>
+              <w:t>ϣⲁ ⲛ̀ⲧⲉϥⲁⲓⲧⲉⲛ ⲛ̀ⲣⲁⲙⲁⲟ̀.</w:t>
+            </w:r>
           </w:p>
         </w:tc>
         <w:tc>
@@ -240,6 +570,39 @@
                 <w:tab w:val="left" w:pos="2180"/>
               </w:tabs>
             </w:pPr>
+            <w:r>
+              <w:t>“Truly you will conceive</w:t>
+            </w:r>
+          </w:p>
+          <w:p>
+            <w:pPr>
+              <w:tabs>
+                <w:tab w:val="left" w:pos="2180"/>
+              </w:tabs>
+            </w:pPr>
+            <w:r>
+              <w:t>The Word who became poor</w:t>
+            </w:r>
+          </w:p>
+          <w:p>
+            <w:pPr>
+              <w:tabs>
+                <w:tab w:val="left" w:pos="2180"/>
+              </w:tabs>
+            </w:pPr>
+            <w:r>
+              <w:t>For us the poor ones</w:t>
+            </w:r>
+          </w:p>
+          <w:p>
+            <w:pPr>
+              <w:tabs>
+                <w:tab w:val="left" w:pos="2180"/>
+              </w:tabs>
+            </w:pPr>
+            <w:r>
+              <w:t>To make us rich.”</w:t>
+            </w:r>
           </w:p>
         </w:tc>
         <w:tc>
@@ -250,6 +613,33 @@
             <w:pPr>
               <w:pStyle w:val="EngHangEnd"/>
             </w:pPr>
+            <w:r>
+              <w:t>In truth, you shall conceive</w:t>
+            </w:r>
+          </w:p>
+          <w:p>
+            <w:pPr>
+              <w:pStyle w:val="EngHangEnd"/>
+            </w:pPr>
+            <w:r>
+              <w:t>The Logos, who became poor</w:t>
+            </w:r>
+          </w:p>
+          <w:p>
+            <w:pPr>
+              <w:pStyle w:val="EngHangEnd"/>
+            </w:pPr>
+            <w:r>
+              <w:t>For the sake of us poor ones,</w:t>
+            </w:r>
+          </w:p>
+          <w:p>
+            <w:pPr>
+              <w:pStyle w:val="EngHangEnd"/>
+            </w:pPr>
+            <w:r>
+              <w:t>In order to make us rich.”</w:t>
+            </w:r>
           </w:p>
         </w:tc>
         <w:tc>
@@ -272,13 +662,59 @@
             <w:pPr>
               <w:pStyle w:val="CopticHangingVerse"/>
             </w:pPr>
+            <w:r>
+              <w:t>Ⲡⲱⲥ ⲫⲁⲓ ⲛⲁϣⲱⲡⲓ ⲙ̀ⲙⲟ:</w:t>
+            </w:r>
+          </w:p>
+          <w:p>
+            <w:pPr>
+              <w:pStyle w:val="CopticHangingVerse"/>
+            </w:pPr>
+            <w:r>
+              <w:t>ⲙ̀ⲡⲉ ϩ̀ⲗⲓ ϣⲉ ⲉ̀ϧⲟⲩⲛ ⲉ̀ⲣⲟⲓ:</w:t>
+            </w:r>
+          </w:p>
+          <w:p>
+            <w:pPr>
+              <w:pStyle w:val="CopticHangingVerse"/>
+            </w:pPr>
+            <w:r>
+              <w:t>ϯϯϩⲟ ⲉ̀ⲣⲟⲕ ⲙⲁⲧⲁⲙⲟⲓ:</w:t>
+            </w:r>
+          </w:p>
+          <w:p>
+            <w:pPr>
+              <w:pStyle w:val="CopticHangingVerse"/>
+            </w:pPr>
+            <w:r>
+              <w:t>ⲙ̀ⲡⲉⲣϩⲱⲡ ⲛ̀ϩ̀ⲗⲓ ⲉ̀ϫⲱⲓ.</w:t>
+            </w:r>
           </w:p>
         </w:tc>
         <w:tc>
           <w:tcPr>
             <w:tcW w:w="1242" w:type="pct"/>
           </w:tcPr>
-          <w:p/>
+          <w:p>
+            <w:r>
+              <w:t>“How can this be?</w:t>
+            </w:r>
+          </w:p>
+          <w:p>
+            <w:r>
+              <w:t>No man has entered unto me.</w:t>
+            </w:r>
+          </w:p>
+          <w:p>
+            <w:r>
+              <w:t>I ask you to tell me;</w:t>
+            </w:r>
+          </w:p>
+          <w:p>
+            <w:r>
+              <w:t>Do not hide anything from me.”</w:t>
+            </w:r>
+          </w:p>
         </w:tc>
         <w:tc>
           <w:tcPr>
@@ -288,6 +724,33 @@
             <w:pPr>
               <w:pStyle w:val="EngHangEnd"/>
             </w:pPr>
+            <w:r>
+              <w:t>“How shall this be,</w:t>
+            </w:r>
+          </w:p>
+          <w:p>
+            <w:pPr>
+              <w:pStyle w:val="EngHangEnd"/>
+            </w:pPr>
+            <w:r>
+              <w:t>Seeing as I know not a man?</w:t>
+            </w:r>
+          </w:p>
+          <w:p>
+            <w:pPr>
+              <w:pStyle w:val="EngHangEnd"/>
+            </w:pPr>
+            <w:r>
+              <w:t>I beseech you, tell me,</w:t>
+            </w:r>
+          </w:p>
+          <w:p>
+            <w:pPr>
+              <w:pStyle w:val="EngHangEnd"/>
+            </w:pPr>
+            <w:r>
+              <w:t>Do not hide this from me.”</w:t>
+            </w:r>
           </w:p>
         </w:tc>
         <w:tc>
@@ -310,13 +773,61 @@
             <w:pPr>
               <w:pStyle w:val="CopticHangingVerse"/>
             </w:pPr>
+            <w:r>
+              <w:t>Ⲡⲓⲡ̀ⲛⲉⲩⲙⲁ ⲉⲑⲟⲩⲁⲃ ⲉⲑⲛⲏⲟⲩ ⲉ̀ϫⲱ:</w:t>
+            </w:r>
+          </w:p>
+          <w:p>
+            <w:pPr>
+              <w:pStyle w:val="CopticHangingVerse"/>
+            </w:pPr>
+            <w:r>
+              <w:t>ⲟⲩϫⲟⲙ ⲛ̀ⲧⲉ ⲫⲏⲉⲧϭⲟⲥⲓ ⲉⲑⲛⲁⲉⲣϧⲏⲓⲃⲓ ⲉ̀ⲣⲟ:</w:t>
+            </w:r>
+          </w:p>
+          <w:p>
+            <w:pPr>
+              <w:pStyle w:val="CopticHangingVerse"/>
+            </w:pPr>
+            <w:r>
+              <w:lastRenderedPageBreak/>
+              <w:t>ⲛⲓⲁⲅⲅⲉⲗⲟⲥ ⲥⲉϩⲱⲥ ⲉ̀ⲣⲟ:</w:t>
+            </w:r>
+          </w:p>
+          <w:p>
+            <w:pPr>
+              <w:pStyle w:val="CopticHangingVerse"/>
+            </w:pPr>
+            <w:r>
+              <w:t>ⲉⲑⲃⲉ ⲧ̀ϩⲟϯ ⲙ̀ⲡⲟⲩⲣⲉϥⲥⲱⲛⲧ.</w:t>
+            </w:r>
           </w:p>
         </w:tc>
         <w:tc>
           <w:tcPr>
             <w:tcW w:w="1242" w:type="pct"/>
           </w:tcPr>
-          <w:p/>
+          <w:p>
+            <w:r>
+              <w:lastRenderedPageBreak/>
+              <w:t>“The Holy Spirit will come upon you,</w:t>
+            </w:r>
+          </w:p>
+          <w:p>
+            <w:r>
+              <w:t>The power of the highest will overshadow you;</w:t>
+            </w:r>
+          </w:p>
+          <w:p>
+            <w:r>
+              <w:t>The angels will praise you</w:t>
+            </w:r>
+          </w:p>
+          <w:p>
+            <w:r>
+              <w:t>For the sake of the fear of their Creator.”</w:t>
+            </w:r>
+          </w:p>
         </w:tc>
         <w:tc>
           <w:tcPr>
@@ -326,6 +837,34 @@
             <w:pPr>
               <w:pStyle w:val="EngHangEnd"/>
             </w:pPr>
+            <w:r>
+              <w:t>“The Holy Spirit shall come upon you,</w:t>
+            </w:r>
+          </w:p>
+          <w:p>
+            <w:pPr>
+              <w:pStyle w:val="EngHangEnd"/>
+            </w:pPr>
+            <w:r>
+              <w:t>And the power of the Highest shall overshadow you.</w:t>
+            </w:r>
+          </w:p>
+          <w:p>
+            <w:pPr>
+              <w:pStyle w:val="EngHangEnd"/>
+            </w:pPr>
+            <w:r>
+              <w:lastRenderedPageBreak/>
+              <w:t>The angels will praise you</w:t>
+            </w:r>
+          </w:p>
+          <w:p>
+            <w:pPr>
+              <w:pStyle w:val="EngHangEnd"/>
+            </w:pPr>
+            <w:r>
+              <w:t>In awe of their Creator.</w:t>
+            </w:r>
           </w:p>
         </w:tc>
         <w:tc>
@@ -348,13 +887,60 @@
             <w:pPr>
               <w:pStyle w:val="CopticHangingVerse"/>
             </w:pPr>
+            <w:r>
+              <w:lastRenderedPageBreak/>
+              <w:t>Ⲧⲉⲣⲁⲙⲓⲥⲓ ⲙ̀Ⲡϣⲏⲣⲓ ⲙ̀Ⲫϯ:</w:t>
+            </w:r>
+          </w:p>
+          <w:p>
+            <w:pPr>
+              <w:pStyle w:val="CopticHangingVerse"/>
+            </w:pPr>
+            <w:r>
+              <w:t>ⲟⲩⲟϩ ϯⲥⲟⲫⲓⲁ̀ ⲛ̀ⲧⲉ Ⲫϯ:</w:t>
+            </w:r>
+          </w:p>
+          <w:p>
+            <w:pPr>
+              <w:pStyle w:val="CopticHangingVerse"/>
+            </w:pPr>
+            <w:r>
+              <w:t>ϫⲉ ⲛ̀ⲑⲟϥ ⲡⲉ Ⲫϯ ⲛ̀ⲧⲉ ⲛⲉⲛⲓⲟϯ:</w:t>
+            </w:r>
+          </w:p>
+          <w:p>
+            <w:pPr>
+              <w:pStyle w:val="CopticHangingVerse"/>
+            </w:pPr>
+            <w:r>
+              <w:t>ⲙ̀ⲙⲟⲛ ⲕⲉ ⲟⲩⲁⲓ ⲉ̀ⲃⲏⲗ ⲉ̀ⲣⲟϥ.</w:t>
+            </w:r>
           </w:p>
         </w:tc>
         <w:tc>
           <w:tcPr>
             <w:tcW w:w="1242" w:type="pct"/>
           </w:tcPr>
-          <w:p/>
+          <w:p>
+            <w:r>
+              <w:t>“You will give birth to the Son of God,</w:t>
+            </w:r>
+          </w:p>
+          <w:p>
+            <w:r>
+              <w:t>And the Wisdom of God;</w:t>
+            </w:r>
+          </w:p>
+          <w:p>
+            <w:r>
+              <w:t>He is the God of our fathers,</w:t>
+            </w:r>
+          </w:p>
+          <w:p>
+            <w:r>
+              <w:t>And none other than Him.”</w:t>
+            </w:r>
+          </w:p>
         </w:tc>
         <w:tc>
           <w:tcPr>
@@ -364,6 +950,41 @@
             <w:pPr>
               <w:pStyle w:val="EngHangEnd"/>
             </w:pPr>
+            <w:r>
+              <w:t>You shall give birth to the Son of God,</w:t>
+            </w:r>
+          </w:p>
+          <w:p>
+            <w:pPr>
+              <w:pStyle w:val="EngHangEnd"/>
+            </w:pPr>
+            <w:r>
+              <w:t>And the Wisdom of God.</w:t>
+            </w:r>
+          </w:p>
+          <w:p>
+            <w:pPr>
+              <w:pStyle w:val="EngHangEnd"/>
+            </w:pPr>
+            <w:r>
+              <w:t>He is the God of our fathers,</w:t>
+            </w:r>
+          </w:p>
+          <w:p>
+            <w:pPr>
+              <w:pStyle w:val="EngHangEnd"/>
+            </w:pPr>
+            <w:r>
+              <w:t xml:space="preserve">There is no other [god] but </w:t>
+            </w:r>
+            <w:proofErr w:type="gramStart"/>
+            <w:r>
+              <w:t>He</w:t>
+            </w:r>
+            <w:proofErr w:type="gramEnd"/>
+            <w:r>
+              <w:t>.</w:t>
+            </w:r>
           </w:p>
         </w:tc>
         <w:tc>
@@ -386,13 +1007,59 @@
             <w:pPr>
               <w:pStyle w:val="CopticHangingVerse"/>
             </w:pPr>
+            <w:r>
+              <w:t>Ⲁⲓⲛⲁϣⲉⲛⲏⲓ ⲉ̀ⲃⲟⲗϩⲓⲧⲟϯ:</w:t>
+            </w:r>
+          </w:p>
+          <w:p>
+            <w:pPr>
+              <w:pStyle w:val="CopticHangingVerse"/>
+            </w:pPr>
+            <w:r>
+              <w:t>Ⲡϣⲏⲣⲓ ⲙ̀Ⲫϯ ⲛⲁϣⲱⲡⲓ ϧⲉⲛ ⲧⲟϯ:</w:t>
+            </w:r>
+          </w:p>
+          <w:p>
+            <w:pPr>
+              <w:pStyle w:val="CopticHangingVerse"/>
+            </w:pPr>
+            <w:r>
+              <w:t>ⲁ̀ⲛⲁⲩ ⲟⲩⲛ ⲙ̀ⲡⲉⲣⲉⲣϩⲟϯ:</w:t>
+            </w:r>
+          </w:p>
+          <w:p>
+            <w:pPr>
+              <w:pStyle w:val="CopticHangingVerse"/>
+            </w:pPr>
+            <w:r>
+              <w:t>ϫⲉ ⲡ̀ⲧⲏⲣϥ ⲛⲁⲛⲟϩⲉⲙ ⲉ̀ⲃⲟⲗϩⲓⲧⲟϯ.</w:t>
+            </w:r>
           </w:p>
         </w:tc>
         <w:tc>
           <w:tcPr>
             <w:tcW w:w="1242" w:type="pct"/>
           </w:tcPr>
-          <w:p/>
+          <w:p>
+            <w:r>
+              <w:t>“Where shall I go? For through you</w:t>
+            </w:r>
+          </w:p>
+          <w:p>
+            <w:r>
+              <w:t>The Son of God will be in the womb;</w:t>
+            </w:r>
+          </w:p>
+          <w:p>
+            <w:r>
+              <w:t>Behold do not be afraid</w:t>
+            </w:r>
+          </w:p>
+          <w:p>
+            <w:r>
+              <w:t>For everyone will be saved through you.”</w:t>
+            </w:r>
+          </w:p>
         </w:tc>
         <w:tc>
           <w:tcPr>
@@ -402,6 +1069,33 @@
             <w:pPr>
               <w:pStyle w:val="EngHangEnd"/>
             </w:pPr>
+            <w:r>
+              <w:t>Where shall I god? For through you</w:t>
+            </w:r>
+          </w:p>
+          <w:p>
+            <w:pPr>
+              <w:pStyle w:val="EngHangEnd"/>
+            </w:pPr>
+            <w:r>
+              <w:t>The Son of God will enter the womb.</w:t>
+            </w:r>
+          </w:p>
+          <w:p>
+            <w:pPr>
+              <w:pStyle w:val="EngHangEnd"/>
+            </w:pPr>
+            <w:r>
+              <w:t>Behold, be not afraid,</w:t>
+            </w:r>
+          </w:p>
+          <w:p>
+            <w:pPr>
+              <w:pStyle w:val="EngHangEnd"/>
+            </w:pPr>
+            <w:r>
+              <w:t>For through you everyone shall be saved.”</w:t>
+            </w:r>
           </w:p>
         </w:tc>
         <w:tc>
@@ -424,13 +1118,61 @@
             <w:pPr>
               <w:pStyle w:val="CopticHangingVerse"/>
             </w:pPr>
+            <w:r>
+              <w:t>Ϯⲡⲁⲣⲑⲉⲛⲟⲥ Ⲙⲁⲣⲓⲁⲙ:</w:t>
+            </w:r>
+          </w:p>
+          <w:p>
+            <w:pPr>
+              <w:pStyle w:val="CopticHangingVerse"/>
+            </w:pPr>
+            <w:r>
+              <w:t>Ϧⲉⲛ ⲡⲓⲥ̀ⲡⲉⲣⲙⲁ ⲛ̀Ⲁⲃⲣⲁⲁⲙ:</w:t>
+            </w:r>
+          </w:p>
+          <w:p>
+            <w:pPr>
+              <w:pStyle w:val="CopticHangingVerse"/>
+            </w:pPr>
+            <w:r>
+              <w:t>ⲑⲏⲉ̀ⲧⲁⲥⲛⲟϩⲉⲙ ⲛ̀Ⲁⲇⲁⲙ:</w:t>
+            </w:r>
+          </w:p>
+          <w:p>
+            <w:pPr>
+              <w:pStyle w:val="CopticHangingVerse"/>
+            </w:pPr>
+            <w:r>
+              <w:lastRenderedPageBreak/>
+              <w:t>ⲉ̀ⲃⲟⲗϩⲁ ⲡ̀ⲥⲁϩⲟⲩⲓ̀ ⲛ̀ⲧⲉ ⲫ̀ⲛⲟⲃⲓ.</w:t>
+            </w:r>
           </w:p>
         </w:tc>
         <w:tc>
           <w:tcPr>
             <w:tcW w:w="1242" w:type="pct"/>
           </w:tcPr>
-          <w:p/>
+          <w:p>
+            <w:r>
+              <w:lastRenderedPageBreak/>
+              <w:t>The Virgin Mary</w:t>
+            </w:r>
+          </w:p>
+          <w:p>
+            <w:r>
+              <w:t>From the seed of Abraham,</w:t>
+            </w:r>
+          </w:p>
+          <w:p>
+            <w:r>
+              <w:t>Who saved Adam</w:t>
+            </w:r>
+          </w:p>
+          <w:p>
+            <w:r>
+              <w:t>From the curse of sin.</w:t>
+            </w:r>
+          </w:p>
         </w:tc>
         <w:tc>
           <w:tcPr>
@@ -440,6 +1182,272 @@
             <w:pPr>
               <w:pStyle w:val="EngHangEnd"/>
             </w:pPr>
+            <w:r>
+              <w:t>The Virgin Mary,</w:t>
+            </w:r>
+          </w:p>
+          <w:p>
+            <w:pPr>
+              <w:pStyle w:val="EngHangEnd"/>
+            </w:pPr>
+            <w:r>
+              <w:t>Of the seed of Abraham,</w:t>
+            </w:r>
+          </w:p>
+          <w:p>
+            <w:pPr>
+              <w:pStyle w:val="EngHangEnd"/>
+              <w:ind w:left="0" w:firstLine="0"/>
+            </w:pPr>
+            <w:r>
+              <w:t xml:space="preserve">Through whom Adam was </w:t>
+            </w:r>
+            <w:r>
+              <w:lastRenderedPageBreak/>
+              <w:t>saved</w:t>
+            </w:r>
+          </w:p>
+          <w:p>
+            <w:pPr>
+              <w:pStyle w:val="EngHangEnd"/>
+              <w:ind w:left="0" w:firstLine="0"/>
+            </w:pPr>
+            <w:r>
+              <w:t>From the curse of sin.</w:t>
+            </w:r>
+          </w:p>
+        </w:tc>
+        <w:tc>
+          <w:tcPr>
+            <w:tcW w:w="1255" w:type="pct"/>
+          </w:tcPr>
+          <w:p>
+            <w:pPr>
+              <w:ind w:left="196" w:hanging="196"/>
+            </w:pPr>
+          </w:p>
+        </w:tc>
+      </w:tr>
+      <w:tr>
+        <w:tc>
+          <w:tcPr>
+            <w:tcW w:w="1248" w:type="pct"/>
+          </w:tcPr>
+          <w:p>
+            <w:pPr>
+              <w:pStyle w:val="CopticHangingVerse"/>
+            </w:pPr>
+            <w:r>
+              <w:lastRenderedPageBreak/>
+              <w:t>Ⲭⲉⲣⲉ ⲛⲉ ⲱ̀ ϯⲡⲁⲣⲑⲉⲛⲟⲥ:</w:t>
+            </w:r>
+          </w:p>
+          <w:p>
+            <w:pPr>
+              <w:pStyle w:val="CopticHangingVerse"/>
+            </w:pPr>
+            <w:r>
+              <w:t>Ϯⲟⲩⲣⲱ ⲙ̀ⲙⲏⲓ ⲛ̀ⲁ̀ⲗⲏⲑⲓⲛⲏ:</w:t>
+            </w:r>
+          </w:p>
+          <w:p>
+            <w:pPr>
+              <w:pStyle w:val="CopticHangingVerse"/>
+            </w:pPr>
+            <w:r>
+              <w:t>ⲭⲉⲣⲉ ⲡ̀ϣⲟⲩϣⲟⲩ ⲛ̀ⲧⲉ ⲡⲉⲛⲅⲉⲛⲟⲥ:</w:t>
+            </w:r>
+          </w:p>
+          <w:p>
+            <w:pPr>
+              <w:pStyle w:val="CopticHangingVerse"/>
+            </w:pPr>
+            <w:r>
+              <w:t>ⲁ̀ⲣⲉϫ̀ⲫⲟ ⲛⲁⲛ ⲛ̀Ⲉⲙⲙⲁⲛⲟⲩⲏⲗ.</w:t>
+            </w:r>
+          </w:p>
+        </w:tc>
+        <w:tc>
+          <w:tcPr>
+            <w:tcW w:w="1242" w:type="pct"/>
+          </w:tcPr>
+          <w:p>
+            <w:r>
+              <w:t>Hail to you, O Virgin,</w:t>
+            </w:r>
+          </w:p>
+          <w:p>
+            <w:r>
+              <w:t>The right and true Queen.</w:t>
+            </w:r>
+          </w:p>
+          <w:p>
+            <w:r>
+              <w:t>Hail to the pride of our race,</w:t>
+            </w:r>
+          </w:p>
+          <w:p>
+            <w:r>
+              <w:t xml:space="preserve">Who bore to us </w:t>
+            </w:r>
+            <w:proofErr w:type="gramStart"/>
+            <w:r>
+              <w:t>Immanuel.</w:t>
+            </w:r>
+            <w:proofErr w:type="gramEnd"/>
+          </w:p>
+        </w:tc>
+        <w:tc>
+          <w:tcPr>
+            <w:tcW w:w="1255" w:type="pct"/>
+          </w:tcPr>
+          <w:p>
+            <w:pPr>
+              <w:pStyle w:val="EngHangEnd"/>
+            </w:pPr>
+            <w:r>
+              <w:t>Hail to you, O Virgin,</w:t>
+            </w:r>
+          </w:p>
+          <w:p>
+            <w:pPr>
+              <w:pStyle w:val="EngHangEnd"/>
+            </w:pPr>
+            <w:r>
+              <w:t>The very and true Queen.</w:t>
+            </w:r>
+          </w:p>
+          <w:p>
+            <w:pPr>
+              <w:pStyle w:val="EngHangEnd"/>
+            </w:pPr>
+            <w:r>
+              <w:t>Hail to the pride of our race,</w:t>
+            </w:r>
+          </w:p>
+          <w:p>
+            <w:pPr>
+              <w:pStyle w:val="EngHangEnd"/>
+            </w:pPr>
+            <w:r>
+              <w:t xml:space="preserve">Who has borne to us </w:t>
+            </w:r>
+            <w:proofErr w:type="gramStart"/>
+            <w:r>
+              <w:t>Emmanuel.</w:t>
+            </w:r>
+            <w:proofErr w:type="gramEnd"/>
+          </w:p>
+        </w:tc>
+        <w:tc>
+          <w:tcPr>
+            <w:tcW w:w="1255" w:type="pct"/>
+          </w:tcPr>
+          <w:p>
+            <w:pPr>
+              <w:ind w:left="196" w:hanging="196"/>
+            </w:pPr>
+          </w:p>
+        </w:tc>
+      </w:tr>
+      <w:tr>
+        <w:tc>
+          <w:tcPr>
+            <w:tcW w:w="1248" w:type="pct"/>
+          </w:tcPr>
+          <w:p>
+            <w:pPr>
+              <w:pStyle w:val="CopticHangingVerse"/>
+            </w:pPr>
+            <w:r>
+              <w:t>Ⲧⲉⲛϯϩⲟ ⲁ̀ⲣⲓⲡⲉⲛⲙⲉⲩⲓ:</w:t>
+            </w:r>
+          </w:p>
+          <w:p>
+            <w:pPr>
+              <w:pStyle w:val="CopticHangingVerse"/>
+            </w:pPr>
+            <w:r>
+              <w:t>ⲱ̀ ϯⲡ̀ⲣⲟⲥⲧⲁⲧⲏⲥ ⲉ̀ⲧⲉⲛϩⲟⲧ:</w:t>
+            </w:r>
+          </w:p>
+          <w:p>
+            <w:pPr>
+              <w:pStyle w:val="CopticHangingVerse"/>
+            </w:pPr>
+            <w:r>
+              <w:t>ⲛⲁϩⲣⲉⲛ Ⲡⲉⲛⲟ̄ⲥ̄ Ⲓⲏ̄ⲥ̄ Ⲡⲭ̄ⲥ̄:</w:t>
+            </w:r>
+          </w:p>
+          <w:p>
+            <w:pPr>
+              <w:pStyle w:val="CopticHangingVerse"/>
+            </w:pPr>
+            <w:r>
+              <w:t>ⲛ̀ⲧⲉϥⲭⲁ ⲛⲉⲛⲛⲟⲃⲓ ⲛⲁⲛ ⲉ̀ⲃⲟⲗ.</w:t>
+            </w:r>
+          </w:p>
+        </w:tc>
+        <w:tc>
+          <w:tcPr>
+            <w:tcW w:w="1242" w:type="pct"/>
+          </w:tcPr>
+          <w:p>
+            <w:r>
+              <w:t>We ask you, to remember us,</w:t>
+            </w:r>
+          </w:p>
+          <w:p>
+            <w:r>
+              <w:t>O our faithful advocate,</w:t>
+            </w:r>
+          </w:p>
+          <w:p>
+            <w:r>
+              <w:t>Before our Lord Jesus Christ,</w:t>
+            </w:r>
+          </w:p>
+          <w:p>
+            <w:r>
+              <w:t>That He may forgive us our sins.</w:t>
+            </w:r>
+          </w:p>
+        </w:tc>
+        <w:tc>
+          <w:tcPr>
+            <w:tcW w:w="1255" w:type="pct"/>
+          </w:tcPr>
+          <w:p>
+            <w:pPr>
+              <w:pStyle w:val="EngHangEnd"/>
+            </w:pPr>
+            <w:r>
+              <w:t>We ask you to remember us,</w:t>
+            </w:r>
+          </w:p>
+          <w:p>
+            <w:pPr>
+              <w:pStyle w:val="EngHangEnd"/>
+            </w:pPr>
+            <w:r>
+              <w:t>O our faithful advocate,</w:t>
+            </w:r>
+          </w:p>
+          <w:p>
+            <w:pPr>
+              <w:pStyle w:val="EngHangEnd"/>
+            </w:pPr>
+            <w:r>
+              <w:t>Before our Lord, Jesus Christ,</w:t>
+            </w:r>
+          </w:p>
+          <w:p>
+            <w:pPr>
+              <w:pStyle w:val="EngHangEnd"/>
+            </w:pPr>
+            <w:r>
+              <w:t>That He may forgive us our sins.</w:t>
+            </w:r>
             <w:bookmarkStart w:id="0" w:name="_GoBack"/>
             <w:bookmarkEnd w:id="0"/>
           </w:p>
@@ -472,7 +1480,7 @@
 </file>
 
 <file path=word/endnotes.xml><?xml version="1.0" encoding="utf-8"?>
-<w:endnotes xmlns:ve="http://schemas.openxmlformats.org/markup-compatibility/2006" xmlns:o="urn:schemas-microsoft-com:office:office" xmlns:r="http://schemas.openxmlformats.org/officeDocument/2006/relationships" xmlns:m="http://schemas.openxmlformats.org/officeDocument/2006/math" xmlns:v="urn:schemas-microsoft-com:vml" xmlns:wp="http://schemas.openxmlformats.org/drawingml/2006/wordprocessingDrawing" xmlns:w10="urn:schemas-microsoft-com:office:word" xmlns:w="http://schemas.openxmlformats.org/wordprocessingml/2006/main" xmlns:wne="http://schemas.microsoft.com/office/word/2006/wordml">
+<w:endnotes xmlns:wpc="http://schemas.microsoft.com/office/word/2010/wordprocessingCanvas" xmlns:mc="http://schemas.openxmlformats.org/markup-compatibility/2006" xmlns:o="urn:schemas-microsoft-com:office:office" xmlns:r="http://schemas.openxmlformats.org/officeDocument/2006/relationships" xmlns:m="http://schemas.openxmlformats.org/officeDocument/2006/math" xmlns:v="urn:schemas-microsoft-com:vml" xmlns:wp14="http://schemas.microsoft.com/office/word/2010/wordprocessingDrawing" xmlns:wp="http://schemas.openxmlformats.org/drawingml/2006/wordprocessingDrawing" xmlns:w10="urn:schemas-microsoft-com:office:word" xmlns:w="http://schemas.openxmlformats.org/wordprocessingml/2006/main" xmlns:w14="http://schemas.microsoft.com/office/word/2010/wordml" xmlns:wpg="http://schemas.microsoft.com/office/word/2010/wordprocessingGroup" xmlns:wpi="http://schemas.microsoft.com/office/word/2010/wordprocessingInk" xmlns:wne="http://schemas.microsoft.com/office/word/2006/wordml" xmlns:wps="http://schemas.microsoft.com/office/word/2010/wordprocessingShape" mc:Ignorable="w14 wp14">
   <w:endnote w:type="separator" w:id="-1">
     <w:p>
       <w:pPr>
@@ -497,7 +1505,7 @@
 </file>
 
 <file path=word/footnotes.xml><?xml version="1.0" encoding="utf-8"?>
-<w:footnotes xmlns:ve="http://schemas.openxmlformats.org/markup-compatibility/2006" xmlns:o="urn:schemas-microsoft-com:office:office" xmlns:r="http://schemas.openxmlformats.org/officeDocument/2006/relationships" xmlns:m="http://schemas.openxmlformats.org/officeDocument/2006/math" xmlns:v="urn:schemas-microsoft-com:vml" xmlns:wp="http://schemas.openxmlformats.org/drawingml/2006/wordprocessingDrawing" xmlns:w10="urn:schemas-microsoft-com:office:word" xmlns:w="http://schemas.openxmlformats.org/wordprocessingml/2006/main" xmlns:wne="http://schemas.microsoft.com/office/word/2006/wordml">
+<w:footnotes xmlns:wpc="http://schemas.microsoft.com/office/word/2010/wordprocessingCanvas" xmlns:mc="http://schemas.openxmlformats.org/markup-compatibility/2006" xmlns:o="urn:schemas-microsoft-com:office:office" xmlns:r="http://schemas.openxmlformats.org/officeDocument/2006/relationships" xmlns:m="http://schemas.openxmlformats.org/officeDocument/2006/math" xmlns:v="urn:schemas-microsoft-com:vml" xmlns:wp14="http://schemas.microsoft.com/office/word/2010/wordprocessingDrawing" xmlns:wp="http://schemas.openxmlformats.org/drawingml/2006/wordprocessingDrawing" xmlns:w10="urn:schemas-microsoft-com:office:word" xmlns:w="http://schemas.openxmlformats.org/wordprocessingml/2006/main" xmlns:w14="http://schemas.microsoft.com/office/word/2010/wordml" xmlns:wpg="http://schemas.microsoft.com/office/word/2010/wordprocessingGroup" xmlns:wpi="http://schemas.microsoft.com/office/word/2010/wordprocessingInk" xmlns:wne="http://schemas.microsoft.com/office/word/2006/wordml" xmlns:wps="http://schemas.microsoft.com/office/word/2010/wordprocessingShape" mc:Ignorable="w14 wp14">
   <w:footnote w:type="separator" w:id="-1">
     <w:p>
       <w:pPr>
@@ -522,7 +1530,7 @@
 </file>
 
 <file path=word/styles.xml><?xml version="1.0" encoding="utf-8"?>
-<w:styles xmlns:r="http://schemas.openxmlformats.org/officeDocument/2006/relationships" xmlns:w="http://schemas.openxmlformats.org/wordprocessingml/2006/main">
+<w:styles xmlns:mc="http://schemas.openxmlformats.org/markup-compatibility/2006" xmlns:r="http://schemas.openxmlformats.org/officeDocument/2006/relationships" xmlns:w="http://schemas.openxmlformats.org/wordprocessingml/2006/main" xmlns:w14="http://schemas.microsoft.com/office/word/2010/wordml" mc:Ignorable="w14">
   <w:docDefaults>
     <w:rPrDefault>
       <w:rPr>
@@ -723,7 +1731,6 @@
     <w:uiPriority w:val="99"/>
     <w:semiHidden/>
     <w:unhideWhenUsed/>
-    <w:qFormat/>
     <w:tblPr>
       <w:tblInd w:w="0" w:type="dxa"/>
       <w:tblCellMar>
@@ -764,7 +1771,6 @@
       <w:spacing w:after="0" w:line="240" w:lineRule="auto"/>
     </w:pPr>
     <w:tblPr>
-      <w:tblInd w:w="0" w:type="dxa"/>
       <w:tblBorders>
         <w:top w:val="single" w:sz="4" w:space="0" w:color="auto"/>
         <w:left w:val="single" w:sz="4" w:space="0" w:color="auto"/>
@@ -773,12 +1779,6 @@
         <w:insideH w:val="single" w:sz="4" w:space="0" w:color="auto"/>
         <w:insideV w:val="single" w:sz="4" w:space="0" w:color="auto"/>
       </w:tblBorders>
-      <w:tblCellMar>
-        <w:top w:w="0" w:type="dxa"/>
-        <w:left w:w="108" w:type="dxa"/>
-        <w:bottom w:w="0" w:type="dxa"/>
-        <w:right w:w="108" w:type="dxa"/>
-      </w:tblCellMar>
     </w:tblPr>
   </w:style>
   <w:style w:type="paragraph" w:customStyle="1" w:styleId="Coptic">
@@ -1660,7 +2660,7 @@
 </file>
 
 <file path=customXml/itemProps1.xml><?xml version="1.0" encoding="utf-8"?>
-<ds:datastoreItem xmlns:ds="http://schemas.openxmlformats.org/officeDocument/2006/customXml" ds:itemID="{D0A76918-7BF3-4985-929A-385A28C97D19}">
+<ds:datastoreItem xmlns:ds="http://schemas.openxmlformats.org/officeDocument/2006/customXml" ds:itemID="{D2B5FD37-C221-4852-8B66-4721CBB5AAF8}">
   <ds:schemaRefs>
     <ds:schemaRef ds:uri="http://schemas.openxmlformats.org/officeDocument/2006/bibliography"/>
   </ds:schemaRefs>

</xml_diff>